<commit_message>
fixing a couple small errors on the UML
</commit_message>
<xml_diff>
--- a/FinalReport.docx
+++ b/FinalReport.docx
@@ -2862,7 +2862,15 @@
         </w:numPr>
       </w:pPr>
       <w:r>
-        <w:t>The system should minimally be supported by a RaspberryPi Zero or similar device that can support a touch screen monitor</w:t>
+        <w:t xml:space="preserve">The system should minimally be supported by a </w:t>
+      </w:r>
+      <w:proofErr w:type="spellStart"/>
+      <w:r>
+        <w:t>RaspberryPi</w:t>
+      </w:r>
+      <w:proofErr w:type="spellEnd"/>
+      <w:r>
+        <w:t xml:space="preserve"> Zero or similar device that can support a touch screen monitor</w:t>
       </w:r>
     </w:p>
     <w:p>
@@ -2924,6 +2932,7 @@
           <w:numId w:val="7"/>
         </w:numPr>
       </w:pPr>
+      <w:proofErr w:type="spellStart"/>
       <w:r>
         <w:rPr>
           <w:b/>
@@ -2931,6 +2940,7 @@
         </w:rPr>
         <w:t>MirrorUser</w:t>
       </w:r>
+      <w:proofErr w:type="spellEnd"/>
       <w:r>
         <w:t>: Possesses the mirror</w:t>
       </w:r>
@@ -2946,6 +2956,7 @@
           <w:numId w:val="7"/>
         </w:numPr>
       </w:pPr>
+      <w:proofErr w:type="spellStart"/>
       <w:r>
         <w:rPr>
           <w:b/>
@@ -2953,6 +2964,7 @@
         </w:rPr>
         <w:t>TaskCreator</w:t>
       </w:r>
+      <w:proofErr w:type="spellEnd"/>
       <w:r>
         <w:rPr>
           <w:i/>
@@ -3009,15 +3021,32 @@
           <w:numId w:val="7"/>
         </w:numPr>
       </w:pPr>
+      <w:proofErr w:type="spellStart"/>
       <w:r>
         <w:rPr>
           <w:b/>
           <w:bCs/>
         </w:rPr>
-        <w:t xml:space="preserve">SmartMirror: </w:t>
-      </w:r>
-      <w:r>
-        <w:t>Responsible for collecting and organizing the tasks through the use of various user-centered connections to external task services</w:t>
+        <w:t>SmartMirror</w:t>
+      </w:r>
+      <w:proofErr w:type="spellEnd"/>
+      <w:r>
+        <w:rPr>
+          <w:b/>
+          <w:bCs/>
+        </w:rPr>
+        <w:t xml:space="preserve">: </w:t>
+      </w:r>
+      <w:r>
+        <w:t xml:space="preserve">Responsible for collecting and organizing the tasks </w:t>
+      </w:r>
+      <w:proofErr w:type="gramStart"/>
+      <w:r>
+        <w:t>through the use of</w:t>
+      </w:r>
+      <w:proofErr w:type="gramEnd"/>
+      <w:r>
+        <w:t xml:space="preserve"> various user-centered connections to external task services</w:t>
       </w:r>
     </w:p>
     <w:p>
@@ -3028,6 +3057,7 @@
           <w:numId w:val="7"/>
         </w:numPr>
       </w:pPr>
+      <w:proofErr w:type="spellStart"/>
       <w:r>
         <w:rPr>
           <w:b/>
@@ -3035,6 +3065,7 @@
         </w:rPr>
         <w:t>ExternalTaskService</w:t>
       </w:r>
+      <w:proofErr w:type="spellEnd"/>
       <w:r>
         <w:rPr>
           <w:b/>
@@ -3045,6 +3076,7 @@
       <w:r>
         <w:t xml:space="preserve">Collects and stores tasks for retrieval by the </w:t>
       </w:r>
+      <w:proofErr w:type="spellStart"/>
       <w:r>
         <w:rPr>
           <w:b/>
@@ -3052,6 +3084,7 @@
         </w:rPr>
         <w:t>SmartMirror</w:t>
       </w:r>
+      <w:proofErr w:type="spellEnd"/>
       <w:r>
         <w:rPr>
           <w:b/>
@@ -3068,6 +3101,7 @@
       <w:r>
         <w:t xml:space="preserve"> can be accessed directly by the </w:t>
       </w:r>
+      <w:proofErr w:type="spellStart"/>
       <w:r>
         <w:rPr>
           <w:b/>
@@ -3075,6 +3109,7 @@
         </w:rPr>
         <w:t>SmartMirror</w:t>
       </w:r>
+      <w:proofErr w:type="spellEnd"/>
     </w:p>
     <w:p>
       <w:pPr>
@@ -3100,10 +3135,10 @@
           <w:noProof/>
         </w:rPr>
         <w:drawing>
-          <wp:inline distT="0" distB="0" distL="0" distR="0" wp14:anchorId="28ED9DCD" wp14:editId="29DB9116">
-            <wp:extent cx="5943600" cy="3168650"/>
-            <wp:effectExtent l="0" t="0" r="0" b="0"/>
-            <wp:docPr id="1" name="Picture 1"/>
+          <wp:inline distT="0" distB="0" distL="0" distR="0" wp14:anchorId="5AD96F1B" wp14:editId="310D3A3B">
+            <wp:extent cx="4367463" cy="3521034"/>
+            <wp:effectExtent l="0" t="0" r="0" b="3810"/>
+            <wp:docPr id="2" name="Picture 2"/>
             <wp:cNvGraphicFramePr>
               <a:graphicFrameLocks xmlns:a="http://schemas.openxmlformats.org/drawingml/2006/main" noChangeAspect="1"/>
             </wp:cNvGraphicFramePr>
@@ -3111,7 +3146,7 @@
               <a:graphicData uri="http://schemas.openxmlformats.org/drawingml/2006/picture">
                 <pic:pic xmlns:pic="http://schemas.openxmlformats.org/drawingml/2006/picture">
                   <pic:nvPicPr>
-                    <pic:cNvPr id="1" name=""/>
+                    <pic:cNvPr id="2" name=""/>
                     <pic:cNvPicPr/>
                   </pic:nvPicPr>
                   <pic:blipFill>
@@ -3129,7 +3164,7 @@
                   <pic:spPr>
                     <a:xfrm>
                       <a:off x="0" y="0"/>
-                      <a:ext cx="5943600" cy="3168650"/>
+                      <a:ext cx="4369474" cy="3522655"/>
                     </a:xfrm>
                     <a:prstGeom prst="rect">
                       <a:avLst/>
@@ -3223,7 +3258,15 @@
         <w:t>Smart Mirror</w:t>
       </w:r>
       <w:r>
-        <w:t xml:space="preserve"> in the future as the mirror receives more use and the users become more familiar with the system. At various future deadlines: minimally 3 months, 6 months, 1 year, 2 year, the users will have the option to revisit the steps outlined above in the Verification and Validation system to understand if the system is meeting their current needs. After this inspection the project will undergo an internal review and the developers will propose improvements and work together with the </w:t>
+        <w:t xml:space="preserve"> in the future as the mirror receives more use and the users become more familiar with the system. At various future deadlines: minimally 3 months, 6 months, 1 year, 2 </w:t>
+      </w:r>
+      <w:proofErr w:type="gramStart"/>
+      <w:r>
+        <w:t>year</w:t>
+      </w:r>
+      <w:proofErr w:type="gramEnd"/>
+      <w:r>
+        <w:t xml:space="preserve">, the users will have the option to revisit the steps outlined above in the Verification and Validation system to understand if the system is meeting their current needs. After this inspection the project will undergo an internal review and the developers will propose improvements and work together with the </w:t>
       </w:r>
       <w:r>
         <w:rPr>
@@ -3327,13 +3370,7 @@
     </w:p>
     <w:p>
       <w:r>
-        <w:t xml:space="preserve">The primary design pattern used in this project was an adapter pattern around the connection classes, allowing for connections through Trello and Google to use the same externally facing functions of connect, disconnect, while allowing the two individual instances the ability to handle their own custom connection and authentication paradigms. </w:t>
-      </w:r>
-      <w:r>
-        <w:t>Additionally, the individual connection classes are responsible for what they consider to be a valid</w:t>
-      </w:r>
-      <w:r>
-        <w:t xml:space="preserve"> task layout, reinterpreting the data passed back from the </w:t>
+        <w:t xml:space="preserve">The primary design pattern used in this project was an adapter pattern around the connection classes, allowing for connections through Trello and Google to use the same externally facing functions of connect, disconnect, while allowing the two individual instances the ability to handle their own custom connection and authentication paradigms. Additionally, the individual connection classes are responsible for what they consider to be a valid task layout, reinterpreting the data passed back from the </w:t>
       </w:r>
       <w:r>
         <w:t>external site as internal Task objects. The use of this design pattern should make adding additional functionality to both tasks and connections trivial.</w:t>
@@ -3398,12 +3435,21 @@
       <w:r>
         <w:t xml:space="preserve">This project successfully accomplished all the function and non-functional requirements outlined in the presentation above. The only item that was dropped from the initial software proposal was the integration of a TODY connection: this decision was made because TODY does not have any public-facing APIs, which is in direct violation of the requirements specified of the </w:t>
       </w:r>
+      <w:proofErr w:type="spellStart"/>
       <w:r>
         <w:rPr>
           <w:b/>
           <w:bCs/>
         </w:rPr>
-        <w:t>ExternalTaskService.</w:t>
+        <w:t>ExternalTaskService</w:t>
+      </w:r>
+      <w:proofErr w:type="spellEnd"/>
+      <w:r>
+        <w:rPr>
+          <w:b/>
+          <w:bCs/>
+        </w:rPr>
+        <w:t>.</w:t>
       </w:r>
     </w:p>
     <w:p>
@@ -3450,6 +3496,9 @@
     </w:p>
     <w:p>
       <w:r>
+        <w:rPr>
+          <w:noProof/>
+        </w:rPr>
         <w:drawing>
           <wp:inline distT="0" distB="0" distL="0" distR="0" wp14:anchorId="6D4C919E" wp14:editId="41AF5FF4">
             <wp:extent cx="2647697" cy="3902149"/>
@@ -3506,6 +3555,9 @@
     </w:p>
     <w:p>
       <w:r>
+        <w:rPr>
+          <w:noProof/>
+        </w:rPr>
         <w:drawing>
           <wp:inline distT="0" distB="0" distL="0" distR="0" wp14:anchorId="4BDAACAB" wp14:editId="1F1EEA46">
             <wp:extent cx="3287498" cy="3704143"/>
@@ -3652,6 +3704,7 @@
         </w:rPr>
         <w:t xml:space="preserve">Task&gt;?&gt; </w:t>
       </w:r>
+      <w:proofErr w:type="spellStart"/>
       <w:r>
         <w:rPr>
           <w:rFonts w:ascii="Courier New" w:eastAsia="Times New Roman" w:hAnsi="Courier New" w:cs="Courier New"/>
@@ -3661,6 +3714,7 @@
         </w:rPr>
         <w:t>getTasks</w:t>
       </w:r>
+      <w:proofErr w:type="spellEnd"/>
       <w:r>
         <w:rPr>
           <w:rFonts w:ascii="Courier New" w:eastAsia="Times New Roman" w:hAnsi="Courier New" w:cs="Courier New"/>
@@ -3725,14 +3779,25 @@
         </w:rPr>
         <w:t xml:space="preserve">await </w:t>
       </w:r>
-      <w:r>
-        <w:rPr>
-          <w:rFonts w:ascii="Courier New" w:eastAsia="Times New Roman" w:hAnsi="Courier New" w:cs="Courier New"/>
-          <w:color w:val="A9B7C6"/>
-          <w:sz w:val="16"/>
-          <w:szCs w:val="16"/>
-        </w:rPr>
-        <w:t>getCalendars()</w:t>
+      <w:proofErr w:type="spellStart"/>
+      <w:r>
+        <w:rPr>
+          <w:rFonts w:ascii="Courier New" w:eastAsia="Times New Roman" w:hAnsi="Courier New" w:cs="Courier New"/>
+          <w:color w:val="A9B7C6"/>
+          <w:sz w:val="16"/>
+          <w:szCs w:val="16"/>
+        </w:rPr>
+        <w:t>getCalendars</w:t>
+      </w:r>
+      <w:proofErr w:type="spellEnd"/>
+      <w:r>
+        <w:rPr>
+          <w:rFonts w:ascii="Courier New" w:eastAsia="Times New Roman" w:hAnsi="Courier New" w:cs="Courier New"/>
+          <w:color w:val="A9B7C6"/>
+          <w:sz w:val="16"/>
+          <w:szCs w:val="16"/>
+        </w:rPr>
+        <w:t>()</w:t>
       </w:r>
       <w:r>
         <w:rPr>
@@ -3872,14 +3937,25 @@
         </w:rPr>
         <w:t xml:space="preserve">var </w:t>
       </w:r>
-      <w:r>
-        <w:rPr>
-          <w:rFonts w:ascii="Courier New" w:eastAsia="Times New Roman" w:hAnsi="Courier New" w:cs="Courier New"/>
-          <w:color w:val="A9B7C6"/>
-          <w:sz w:val="16"/>
-          <w:szCs w:val="16"/>
-        </w:rPr>
-        <w:t xml:space="preserve">calendarId </w:t>
+      <w:proofErr w:type="spellStart"/>
+      <w:r>
+        <w:rPr>
+          <w:rFonts w:ascii="Courier New" w:eastAsia="Times New Roman" w:hAnsi="Courier New" w:cs="Courier New"/>
+          <w:color w:val="A9B7C6"/>
+          <w:sz w:val="16"/>
+          <w:szCs w:val="16"/>
+        </w:rPr>
+        <w:t>calendarId</w:t>
+      </w:r>
+      <w:proofErr w:type="spellEnd"/>
+      <w:r>
+        <w:rPr>
+          <w:rFonts w:ascii="Courier New" w:eastAsia="Times New Roman" w:hAnsi="Courier New" w:cs="Courier New"/>
+          <w:color w:val="A9B7C6"/>
+          <w:sz w:val="16"/>
+          <w:szCs w:val="16"/>
+        </w:rPr>
+        <w:t xml:space="preserve"> </w:t>
       </w:r>
       <w:r>
         <w:rPr>
@@ -3890,6 +3966,7 @@
         </w:rPr>
         <w:t xml:space="preserve">in </w:t>
       </w:r>
+      <w:proofErr w:type="spellStart"/>
       <w:r>
         <w:rPr>
           <w:rFonts w:ascii="Courier New" w:eastAsia="Times New Roman" w:hAnsi="Courier New" w:cs="Courier New"/>
@@ -3908,6 +3985,7 @@
         </w:rPr>
         <w:t>keys</w:t>
       </w:r>
+      <w:proofErr w:type="spellEnd"/>
       <w:r>
         <w:rPr>
           <w:rFonts w:ascii="Courier New" w:eastAsia="Times New Roman" w:hAnsi="Courier New" w:cs="Courier New"/>
@@ -3943,7 +4021,27 @@
           <w:sz w:val="16"/>
           <w:szCs w:val="16"/>
         </w:rPr>
-        <w:t>name = calendars[calendarId]</w:t>
+        <w:t>name = calendars[</w:t>
+      </w:r>
+      <w:proofErr w:type="spellStart"/>
+      <w:r>
+        <w:rPr>
+          <w:rFonts w:ascii="Courier New" w:eastAsia="Times New Roman" w:hAnsi="Courier New" w:cs="Courier New"/>
+          <w:color w:val="A9B7C6"/>
+          <w:sz w:val="16"/>
+          <w:szCs w:val="16"/>
+        </w:rPr>
+        <w:t>calendarId</w:t>
+      </w:r>
+      <w:proofErr w:type="spellEnd"/>
+      <w:r>
+        <w:rPr>
+          <w:rFonts w:ascii="Courier New" w:eastAsia="Times New Roman" w:hAnsi="Courier New" w:cs="Courier New"/>
+          <w:color w:val="A9B7C6"/>
+          <w:sz w:val="16"/>
+          <w:szCs w:val="16"/>
+        </w:rPr>
+        <w:t>]</w:t>
       </w:r>
       <w:r>
         <w:rPr>
@@ -4037,14 +4135,25 @@
         <w:br/>
         <w:t xml:space="preserve">    var </w:t>
       </w:r>
-      <w:r>
-        <w:rPr>
-          <w:rFonts w:ascii="Courier New" w:eastAsia="Times New Roman" w:hAnsi="Courier New" w:cs="Courier New"/>
-          <w:color w:val="A9B7C6"/>
-          <w:sz w:val="16"/>
-          <w:szCs w:val="16"/>
-        </w:rPr>
-        <w:t>httpClient = (</w:t>
+      <w:proofErr w:type="spellStart"/>
+      <w:r>
+        <w:rPr>
+          <w:rFonts w:ascii="Courier New" w:eastAsia="Times New Roman" w:hAnsi="Courier New" w:cs="Courier New"/>
+          <w:color w:val="A9B7C6"/>
+          <w:sz w:val="16"/>
+          <w:szCs w:val="16"/>
+        </w:rPr>
+        <w:t>httpClient</w:t>
+      </w:r>
+      <w:proofErr w:type="spellEnd"/>
+      <w:r>
+        <w:rPr>
+          <w:rFonts w:ascii="Courier New" w:eastAsia="Times New Roman" w:hAnsi="Courier New" w:cs="Courier New"/>
+          <w:color w:val="A9B7C6"/>
+          <w:sz w:val="16"/>
+          <w:szCs w:val="16"/>
+        </w:rPr>
+        <w:t xml:space="preserve"> = (</w:t>
       </w:r>
       <w:r>
         <w:rPr>
@@ -4064,16 +4173,38 @@
           <w:sz w:val="16"/>
           <w:szCs w:val="16"/>
         </w:rPr>
-        <w:t>_googleSignIn</w:t>
-      </w:r>
-      <w:r>
-        <w:rPr>
-          <w:rFonts w:ascii="Courier New" w:eastAsia="Times New Roman" w:hAnsi="Courier New" w:cs="Courier New"/>
-          <w:color w:val="A9B7C6"/>
-          <w:sz w:val="16"/>
-          <w:szCs w:val="16"/>
-        </w:rPr>
-        <w:t>.authenticatedClient())!</w:t>
+        <w:t>_</w:t>
+      </w:r>
+      <w:proofErr w:type="spellStart"/>
+      <w:r>
+        <w:rPr>
+          <w:rFonts w:ascii="Courier New" w:eastAsia="Times New Roman" w:hAnsi="Courier New" w:cs="Courier New"/>
+          <w:i/>
+          <w:iCs/>
+          <w:color w:val="9876AA"/>
+          <w:sz w:val="16"/>
+          <w:szCs w:val="16"/>
+        </w:rPr>
+        <w:t>googleSignIn</w:t>
+      </w:r>
+      <w:r>
+        <w:rPr>
+          <w:rFonts w:ascii="Courier New" w:eastAsia="Times New Roman" w:hAnsi="Courier New" w:cs="Courier New"/>
+          <w:color w:val="A9B7C6"/>
+          <w:sz w:val="16"/>
+          <w:szCs w:val="16"/>
+        </w:rPr>
+        <w:t>.authenticatedClient</w:t>
+      </w:r>
+      <w:proofErr w:type="spellEnd"/>
+      <w:r>
+        <w:rPr>
+          <w:rFonts w:ascii="Courier New" w:eastAsia="Times New Roman" w:hAnsi="Courier New" w:cs="Courier New"/>
+          <w:color w:val="A9B7C6"/>
+          <w:sz w:val="16"/>
+          <w:szCs w:val="16"/>
+        </w:rPr>
+        <w:t>())!</w:t>
       </w:r>
       <w:r>
         <w:rPr>
@@ -4094,14 +4225,65 @@
         <w:br/>
         <w:t xml:space="preserve">    var </w:t>
       </w:r>
-      <w:r>
-        <w:rPr>
-          <w:rFonts w:ascii="Courier New" w:eastAsia="Times New Roman" w:hAnsi="Courier New" w:cs="Courier New"/>
-          <w:color w:val="A9B7C6"/>
-          <w:sz w:val="16"/>
-          <w:szCs w:val="16"/>
-        </w:rPr>
-        <w:t>calAPI = googleAPI.CalendarApi(httpClient)</w:t>
+      <w:proofErr w:type="spellStart"/>
+      <w:r>
+        <w:rPr>
+          <w:rFonts w:ascii="Courier New" w:eastAsia="Times New Roman" w:hAnsi="Courier New" w:cs="Courier New"/>
+          <w:color w:val="A9B7C6"/>
+          <w:sz w:val="16"/>
+          <w:szCs w:val="16"/>
+        </w:rPr>
+        <w:t>calAPI</w:t>
+      </w:r>
+      <w:proofErr w:type="spellEnd"/>
+      <w:r>
+        <w:rPr>
+          <w:rFonts w:ascii="Courier New" w:eastAsia="Times New Roman" w:hAnsi="Courier New" w:cs="Courier New"/>
+          <w:color w:val="A9B7C6"/>
+          <w:sz w:val="16"/>
+          <w:szCs w:val="16"/>
+        </w:rPr>
+        <w:t xml:space="preserve"> = </w:t>
+      </w:r>
+      <w:proofErr w:type="spellStart"/>
+      <w:r>
+        <w:rPr>
+          <w:rFonts w:ascii="Courier New" w:eastAsia="Times New Roman" w:hAnsi="Courier New" w:cs="Courier New"/>
+          <w:color w:val="A9B7C6"/>
+          <w:sz w:val="16"/>
+          <w:szCs w:val="16"/>
+        </w:rPr>
+        <w:t>googleAPI.CalendarApi</w:t>
+      </w:r>
+      <w:proofErr w:type="spellEnd"/>
+      <w:r>
+        <w:rPr>
+          <w:rFonts w:ascii="Courier New" w:eastAsia="Times New Roman" w:hAnsi="Courier New" w:cs="Courier New"/>
+          <w:color w:val="A9B7C6"/>
+          <w:sz w:val="16"/>
+          <w:szCs w:val="16"/>
+        </w:rPr>
+        <w:t>(</w:t>
+      </w:r>
+      <w:proofErr w:type="spellStart"/>
+      <w:r>
+        <w:rPr>
+          <w:rFonts w:ascii="Courier New" w:eastAsia="Times New Roman" w:hAnsi="Courier New" w:cs="Courier New"/>
+          <w:color w:val="A9B7C6"/>
+          <w:sz w:val="16"/>
+          <w:szCs w:val="16"/>
+        </w:rPr>
+        <w:t>httpClient</w:t>
+      </w:r>
+      <w:proofErr w:type="spellEnd"/>
+      <w:r>
+        <w:rPr>
+          <w:rFonts w:ascii="Courier New" w:eastAsia="Times New Roman" w:hAnsi="Courier New" w:cs="Courier New"/>
+          <w:color w:val="A9B7C6"/>
+          <w:sz w:val="16"/>
+          <w:szCs w:val="16"/>
+        </w:rPr>
+        <w:t>)</w:t>
       </w:r>
       <w:r>
         <w:rPr>
@@ -4138,8 +4320,19 @@
           <w:sz w:val="16"/>
           <w:szCs w:val="16"/>
         </w:rPr>
-        <w:t>String? pageToken</w:t>
-      </w:r>
+        <w:t xml:space="preserve">String? </w:t>
+      </w:r>
+      <w:proofErr w:type="spellStart"/>
+      <w:r>
+        <w:rPr>
+          <w:rFonts w:ascii="Courier New" w:eastAsia="Times New Roman" w:hAnsi="Courier New" w:cs="Courier New"/>
+          <w:color w:val="A9B7C6"/>
+          <w:sz w:val="16"/>
+          <w:szCs w:val="16"/>
+        </w:rPr>
+        <w:t>pageToken</w:t>
+      </w:r>
+      <w:proofErr w:type="spellEnd"/>
       <w:r>
         <w:rPr>
           <w:rFonts w:ascii="Courier New" w:eastAsia="Times New Roman" w:hAnsi="Courier New" w:cs="Courier New"/>
@@ -4205,6 +4398,7 @@
         </w:rPr>
         <w:t xml:space="preserve">await </w:t>
       </w:r>
+      <w:proofErr w:type="spellStart"/>
       <w:r>
         <w:rPr>
           <w:rFonts w:ascii="Courier New" w:eastAsia="Times New Roman" w:hAnsi="Courier New" w:cs="Courier New"/>
@@ -4230,7 +4424,17 @@
           <w:sz w:val="16"/>
           <w:szCs w:val="16"/>
         </w:rPr>
-        <w:t>.list(</w:t>
+        <w:t>.list</w:t>
+      </w:r>
+      <w:proofErr w:type="spellEnd"/>
+      <w:r>
+        <w:rPr>
+          <w:rFonts w:ascii="Courier New" w:eastAsia="Times New Roman" w:hAnsi="Courier New" w:cs="Courier New"/>
+          <w:color w:val="A9B7C6"/>
+          <w:sz w:val="16"/>
+          <w:szCs w:val="16"/>
+        </w:rPr>
+        <w:t>(</w:t>
       </w:r>
       <w:r>
         <w:rPr>
@@ -4240,8 +4444,19 @@
           <w:szCs w:val="16"/>
         </w:rPr>
         <w:br/>
-        <w:t xml:space="preserve">          calendarId</w:t>
-      </w:r>
+        <w:t xml:space="preserve">          </w:t>
+      </w:r>
+      <w:proofErr w:type="spellStart"/>
+      <w:r>
+        <w:rPr>
+          <w:rFonts w:ascii="Courier New" w:eastAsia="Times New Roman" w:hAnsi="Courier New" w:cs="Courier New"/>
+          <w:color w:val="A9B7C6"/>
+          <w:sz w:val="16"/>
+          <w:szCs w:val="16"/>
+        </w:rPr>
+        <w:t>calendarId</w:t>
+      </w:r>
+      <w:proofErr w:type="spellEnd"/>
       <w:r>
         <w:rPr>
           <w:rFonts w:ascii="Courier New" w:eastAsia="Times New Roman" w:hAnsi="Courier New" w:cs="Courier New"/>
@@ -4251,15 +4466,37 @@
         </w:rPr>
         <w:t xml:space="preserve">, </w:t>
       </w:r>
-      <w:r>
-        <w:rPr>
-          <w:rFonts w:ascii="Courier New" w:eastAsia="Times New Roman" w:hAnsi="Courier New" w:cs="Courier New"/>
-          <w:color w:val="A9B7C6"/>
-          <w:sz w:val="16"/>
-          <w:szCs w:val="16"/>
-        </w:rPr>
-        <w:t>pageToken: pageToken</w:t>
-      </w:r>
+      <w:proofErr w:type="spellStart"/>
+      <w:r>
+        <w:rPr>
+          <w:rFonts w:ascii="Courier New" w:eastAsia="Times New Roman" w:hAnsi="Courier New" w:cs="Courier New"/>
+          <w:color w:val="A9B7C6"/>
+          <w:sz w:val="16"/>
+          <w:szCs w:val="16"/>
+        </w:rPr>
+        <w:t>pageToken</w:t>
+      </w:r>
+      <w:proofErr w:type="spellEnd"/>
+      <w:r>
+        <w:rPr>
+          <w:rFonts w:ascii="Courier New" w:eastAsia="Times New Roman" w:hAnsi="Courier New" w:cs="Courier New"/>
+          <w:color w:val="A9B7C6"/>
+          <w:sz w:val="16"/>
+          <w:szCs w:val="16"/>
+        </w:rPr>
+        <w:t xml:space="preserve">: </w:t>
+      </w:r>
+      <w:proofErr w:type="spellStart"/>
+      <w:r>
+        <w:rPr>
+          <w:rFonts w:ascii="Courier New" w:eastAsia="Times New Roman" w:hAnsi="Courier New" w:cs="Courier New"/>
+          <w:color w:val="A9B7C6"/>
+          <w:sz w:val="16"/>
+          <w:szCs w:val="16"/>
+        </w:rPr>
+        <w:t>pageToken</w:t>
+      </w:r>
+      <w:proofErr w:type="spellEnd"/>
       <w:r>
         <w:rPr>
           <w:rFonts w:ascii="Courier New" w:eastAsia="Times New Roman" w:hAnsi="Courier New" w:cs="Courier New"/>
@@ -4269,15 +4506,27 @@
         </w:rPr>
         <w:t xml:space="preserve">, </w:t>
       </w:r>
-      <w:r>
-        <w:rPr>
-          <w:rFonts w:ascii="Courier New" w:eastAsia="Times New Roman" w:hAnsi="Courier New" w:cs="Courier New"/>
-          <w:color w:val="A9B7C6"/>
-          <w:sz w:val="16"/>
-          <w:szCs w:val="16"/>
-        </w:rPr>
-        <w:t xml:space="preserve">timeMin: </w:t>
-      </w:r>
+      <w:proofErr w:type="spellStart"/>
+      <w:r>
+        <w:rPr>
+          <w:rFonts w:ascii="Courier New" w:eastAsia="Times New Roman" w:hAnsi="Courier New" w:cs="Courier New"/>
+          <w:color w:val="A9B7C6"/>
+          <w:sz w:val="16"/>
+          <w:szCs w:val="16"/>
+        </w:rPr>
+        <w:t>timeMin</w:t>
+      </w:r>
+      <w:proofErr w:type="spellEnd"/>
+      <w:r>
+        <w:rPr>
+          <w:rFonts w:ascii="Courier New" w:eastAsia="Times New Roman" w:hAnsi="Courier New" w:cs="Courier New"/>
+          <w:color w:val="A9B7C6"/>
+          <w:sz w:val="16"/>
+          <w:szCs w:val="16"/>
+        </w:rPr>
+        <w:t xml:space="preserve">: </w:t>
+      </w:r>
+      <w:proofErr w:type="spellStart"/>
       <w:r>
         <w:rPr>
           <w:rFonts w:ascii="Courier New" w:eastAsia="Times New Roman" w:hAnsi="Courier New" w:cs="Courier New"/>
@@ -4305,14 +4554,35 @@
         </w:rPr>
         <w:t>now</w:t>
       </w:r>
-      <w:r>
-        <w:rPr>
-          <w:rFonts w:ascii="Courier New" w:eastAsia="Times New Roman" w:hAnsi="Courier New" w:cs="Courier New"/>
-          <w:color w:val="A9B7C6"/>
-          <w:sz w:val="16"/>
-          <w:szCs w:val="16"/>
-        </w:rPr>
-        <w:t>().toUtc())</w:t>
+      <w:proofErr w:type="spellEnd"/>
+      <w:r>
+        <w:rPr>
+          <w:rFonts w:ascii="Courier New" w:eastAsia="Times New Roman" w:hAnsi="Courier New" w:cs="Courier New"/>
+          <w:color w:val="A9B7C6"/>
+          <w:sz w:val="16"/>
+          <w:szCs w:val="16"/>
+        </w:rPr>
+        <w:t>().</w:t>
+      </w:r>
+      <w:proofErr w:type="spellStart"/>
+      <w:r>
+        <w:rPr>
+          <w:rFonts w:ascii="Courier New" w:eastAsia="Times New Roman" w:hAnsi="Courier New" w:cs="Courier New"/>
+          <w:color w:val="A9B7C6"/>
+          <w:sz w:val="16"/>
+          <w:szCs w:val="16"/>
+        </w:rPr>
+        <w:t>toUtc</w:t>
+      </w:r>
+      <w:proofErr w:type="spellEnd"/>
+      <w:r>
+        <w:rPr>
+          <w:rFonts w:ascii="Courier New" w:eastAsia="Times New Roman" w:hAnsi="Courier New" w:cs="Courier New"/>
+          <w:color w:val="A9B7C6"/>
+          <w:sz w:val="16"/>
+          <w:szCs w:val="16"/>
+        </w:rPr>
+        <w:t>())</w:t>
       </w:r>
       <w:r>
         <w:rPr>
@@ -4340,7 +4610,17 @@
           <w:sz w:val="16"/>
           <w:szCs w:val="16"/>
         </w:rPr>
-        <w:t>(events.</w:t>
+        <w:t>(</w:t>
+      </w:r>
+      <w:proofErr w:type="spellStart"/>
+      <w:r>
+        <w:rPr>
+          <w:rFonts w:ascii="Courier New" w:eastAsia="Times New Roman" w:hAnsi="Courier New" w:cs="Courier New"/>
+          <w:color w:val="A9B7C6"/>
+          <w:sz w:val="16"/>
+          <w:szCs w:val="16"/>
+        </w:rPr>
+        <w:t>events.</w:t>
       </w:r>
       <w:r>
         <w:rPr>
@@ -4349,7 +4629,17 @@
           <w:sz w:val="16"/>
           <w:szCs w:val="16"/>
         </w:rPr>
-        <w:t xml:space="preserve">items </w:t>
+        <w:t>items</w:t>
+      </w:r>
+      <w:proofErr w:type="spellEnd"/>
+      <w:r>
+        <w:rPr>
+          <w:rFonts w:ascii="Courier New" w:eastAsia="Times New Roman" w:hAnsi="Courier New" w:cs="Courier New"/>
+          <w:color w:val="9876AA"/>
+          <w:sz w:val="16"/>
+          <w:szCs w:val="16"/>
+        </w:rPr>
+        <w:t xml:space="preserve"> </w:t>
       </w:r>
       <w:r>
         <w:rPr>
@@ -4422,7 +4712,37 @@
           <w:sz w:val="16"/>
           <w:szCs w:val="16"/>
         </w:rPr>
-        <w:t>!.removeWhere((element) =&gt; element.</w:t>
+        <w:t>!.</w:t>
+      </w:r>
+      <w:proofErr w:type="spellStart"/>
+      <w:r>
+        <w:rPr>
+          <w:rFonts w:ascii="Courier New" w:eastAsia="Times New Roman" w:hAnsi="Courier New" w:cs="Courier New"/>
+          <w:color w:val="A9B7C6"/>
+          <w:sz w:val="16"/>
+          <w:szCs w:val="16"/>
+        </w:rPr>
+        <w:t>removeWhere</w:t>
+      </w:r>
+      <w:proofErr w:type="spellEnd"/>
+      <w:r>
+        <w:rPr>
+          <w:rFonts w:ascii="Courier New" w:eastAsia="Times New Roman" w:hAnsi="Courier New" w:cs="Courier New"/>
+          <w:color w:val="A9B7C6"/>
+          <w:sz w:val="16"/>
+          <w:szCs w:val="16"/>
+        </w:rPr>
+        <w:t xml:space="preserve">((element) =&gt; </w:t>
+      </w:r>
+      <w:proofErr w:type="spellStart"/>
+      <w:r>
+        <w:rPr>
+          <w:rFonts w:ascii="Courier New" w:eastAsia="Times New Roman" w:hAnsi="Courier New" w:cs="Courier New"/>
+          <w:color w:val="A9B7C6"/>
+          <w:sz w:val="16"/>
+          <w:szCs w:val="16"/>
+        </w:rPr>
+        <w:t>element.</w:t>
       </w:r>
       <w:r>
         <w:rPr>
@@ -4431,7 +4751,17 @@
           <w:sz w:val="16"/>
           <w:szCs w:val="16"/>
         </w:rPr>
-        <w:t xml:space="preserve">status </w:t>
+        <w:t>status</w:t>
+      </w:r>
+      <w:proofErr w:type="spellEnd"/>
+      <w:r>
+        <w:rPr>
+          <w:rFonts w:ascii="Courier New" w:eastAsia="Times New Roman" w:hAnsi="Courier New" w:cs="Courier New"/>
+          <w:color w:val="9876AA"/>
+          <w:sz w:val="16"/>
+          <w:szCs w:val="16"/>
+        </w:rPr>
+        <w:t xml:space="preserve"> </w:t>
       </w:r>
       <w:r>
         <w:rPr>
@@ -4479,14 +4809,35 @@
         <w:br/>
         <w:t xml:space="preserve">      </w:t>
       </w:r>
-      <w:r>
-        <w:rPr>
-          <w:rFonts w:ascii="Courier New" w:eastAsia="Times New Roman" w:hAnsi="Courier New" w:cs="Courier New"/>
-          <w:color w:val="A9B7C6"/>
-          <w:sz w:val="16"/>
-          <w:szCs w:val="16"/>
-        </w:rPr>
-        <w:t>tasks.addEntries(events.</w:t>
+      <w:proofErr w:type="spellStart"/>
+      <w:r>
+        <w:rPr>
+          <w:rFonts w:ascii="Courier New" w:eastAsia="Times New Roman" w:hAnsi="Courier New" w:cs="Courier New"/>
+          <w:color w:val="A9B7C6"/>
+          <w:sz w:val="16"/>
+          <w:szCs w:val="16"/>
+        </w:rPr>
+        <w:t>tasks.addEntries</w:t>
+      </w:r>
+      <w:proofErr w:type="spellEnd"/>
+      <w:r>
+        <w:rPr>
+          <w:rFonts w:ascii="Courier New" w:eastAsia="Times New Roman" w:hAnsi="Courier New" w:cs="Courier New"/>
+          <w:color w:val="A9B7C6"/>
+          <w:sz w:val="16"/>
+          <w:szCs w:val="16"/>
+        </w:rPr>
+        <w:t>(</w:t>
+      </w:r>
+      <w:proofErr w:type="spellStart"/>
+      <w:r>
+        <w:rPr>
+          <w:rFonts w:ascii="Courier New" w:eastAsia="Times New Roman" w:hAnsi="Courier New" w:cs="Courier New"/>
+          <w:color w:val="A9B7C6"/>
+          <w:sz w:val="16"/>
+          <w:szCs w:val="16"/>
+        </w:rPr>
+        <w:t>events.</w:t>
       </w:r>
       <w:r>
         <w:rPr>
@@ -4504,7 +4855,17 @@
           <w:sz w:val="16"/>
           <w:szCs w:val="16"/>
         </w:rPr>
-        <w:t>!.map((e) {</w:t>
+        <w:t>!.map</w:t>
+      </w:r>
+      <w:proofErr w:type="spellEnd"/>
+      <w:r>
+        <w:rPr>
+          <w:rFonts w:ascii="Courier New" w:eastAsia="Times New Roman" w:hAnsi="Courier New" w:cs="Courier New"/>
+          <w:color w:val="A9B7C6"/>
+          <w:sz w:val="16"/>
+          <w:szCs w:val="16"/>
+        </w:rPr>
+        <w:t>((e) {</w:t>
       </w:r>
       <w:r>
         <w:rPr>
@@ -4560,7 +4921,27 @@
           <w:szCs w:val="16"/>
         </w:rPr>
         <w:br/>
-        <w:t xml:space="preserve">            uuid: </w:t>
+        <w:t xml:space="preserve">            </w:t>
+      </w:r>
+      <w:proofErr w:type="spellStart"/>
+      <w:r>
+        <w:rPr>
+          <w:rFonts w:ascii="Courier New" w:eastAsia="Times New Roman" w:hAnsi="Courier New" w:cs="Courier New"/>
+          <w:color w:val="A9B7C6"/>
+          <w:sz w:val="16"/>
+          <w:szCs w:val="16"/>
+        </w:rPr>
+        <w:t>uuid</w:t>
+      </w:r>
+      <w:proofErr w:type="spellEnd"/>
+      <w:r>
+        <w:rPr>
+          <w:rFonts w:ascii="Courier New" w:eastAsia="Times New Roman" w:hAnsi="Courier New" w:cs="Courier New"/>
+          <w:color w:val="A9B7C6"/>
+          <w:sz w:val="16"/>
+          <w:szCs w:val="16"/>
+        </w:rPr>
+        <w:t xml:space="preserve">: </w:t>
       </w:r>
       <w:r>
         <w:rPr>
@@ -4677,7 +5058,17 @@
           <w:sz w:val="16"/>
           <w:szCs w:val="16"/>
         </w:rPr>
-        <w:t>name: e.</w:t>
+        <w:t xml:space="preserve">name: </w:t>
+      </w:r>
+      <w:proofErr w:type="spellStart"/>
+      <w:r>
+        <w:rPr>
+          <w:rFonts w:ascii="Courier New" w:eastAsia="Times New Roman" w:hAnsi="Courier New" w:cs="Courier New"/>
+          <w:color w:val="A9B7C6"/>
+          <w:sz w:val="16"/>
+          <w:szCs w:val="16"/>
+        </w:rPr>
+        <w:t>e.</w:t>
       </w:r>
       <w:r>
         <w:rPr>
@@ -4688,6 +5079,7 @@
         </w:rPr>
         <w:t>summary</w:t>
       </w:r>
+      <w:proofErr w:type="spellEnd"/>
       <w:r>
         <w:rPr>
           <w:rFonts w:ascii="Courier New" w:eastAsia="Times New Roman" w:hAnsi="Courier New" w:cs="Courier New"/>
@@ -4723,7 +5115,17 @@
           <w:sz w:val="16"/>
           <w:szCs w:val="16"/>
         </w:rPr>
-        <w:t>description: e.</w:t>
+        <w:t xml:space="preserve">description: </w:t>
+      </w:r>
+      <w:proofErr w:type="spellStart"/>
+      <w:r>
+        <w:rPr>
+          <w:rFonts w:ascii="Courier New" w:eastAsia="Times New Roman" w:hAnsi="Courier New" w:cs="Courier New"/>
+          <w:color w:val="A9B7C6"/>
+          <w:sz w:val="16"/>
+          <w:szCs w:val="16"/>
+        </w:rPr>
+        <w:t>e.</w:t>
       </w:r>
       <w:r>
         <w:rPr>
@@ -4734,6 +5136,7 @@
         </w:rPr>
         <w:t>description</w:t>
       </w:r>
+      <w:proofErr w:type="spellEnd"/>
       <w:r>
         <w:rPr>
           <w:rFonts w:ascii="Courier New" w:eastAsia="Times New Roman" w:hAnsi="Courier New" w:cs="Courier New"/>
@@ -4771,14 +5174,25 @@
         <w:br/>
         <w:t xml:space="preserve">            </w:t>
       </w:r>
-      <w:r>
-        <w:rPr>
-          <w:rFonts w:ascii="Courier New" w:eastAsia="Times New Roman" w:hAnsi="Courier New" w:cs="Courier New"/>
-          <w:color w:val="A9B7C6"/>
-          <w:sz w:val="16"/>
-          <w:szCs w:val="16"/>
-        </w:rPr>
-        <w:t>dateTime: e.</w:t>
+      <w:proofErr w:type="spellStart"/>
+      <w:r>
+        <w:rPr>
+          <w:rFonts w:ascii="Courier New" w:eastAsia="Times New Roman" w:hAnsi="Courier New" w:cs="Courier New"/>
+          <w:color w:val="A9B7C6"/>
+          <w:sz w:val="16"/>
+          <w:szCs w:val="16"/>
+        </w:rPr>
+        <w:t>dateTime</w:t>
+      </w:r>
+      <w:proofErr w:type="spellEnd"/>
+      <w:r>
+        <w:rPr>
+          <w:rFonts w:ascii="Courier New" w:eastAsia="Times New Roman" w:hAnsi="Courier New" w:cs="Courier New"/>
+          <w:color w:val="A9B7C6"/>
+          <w:sz w:val="16"/>
+          <w:szCs w:val="16"/>
+        </w:rPr>
+        <w:t>: e.</w:t>
       </w:r>
       <w:r>
         <w:rPr>
@@ -4798,6 +5212,7 @@
         </w:rPr>
         <w:t>!.</w:t>
       </w:r>
+      <w:proofErr w:type="spellStart"/>
       <w:r>
         <w:rPr>
           <w:rFonts w:ascii="Courier New" w:eastAsia="Times New Roman" w:hAnsi="Courier New" w:cs="Courier New"/>
@@ -4805,17 +5220,9 @@
           <w:sz w:val="16"/>
           <w:szCs w:val="16"/>
         </w:rPr>
-        <w:t xml:space="preserve">dateTime </w:t>
-      </w:r>
-      <w:r>
-        <w:rPr>
-          <w:rFonts w:ascii="Courier New" w:eastAsia="Times New Roman" w:hAnsi="Courier New" w:cs="Courier New"/>
-          <w:color w:val="A9B7C6"/>
-          <w:sz w:val="16"/>
-          <w:szCs w:val="16"/>
-        </w:rPr>
-        <w:t>?? e.</w:t>
-      </w:r>
+        <w:t>dateTime</w:t>
+      </w:r>
+      <w:proofErr w:type="spellEnd"/>
       <w:r>
         <w:rPr>
           <w:rFonts w:ascii="Courier New" w:eastAsia="Times New Roman" w:hAnsi="Courier New" w:cs="Courier New"/>
@@ -4823,6 +5230,34 @@
           <w:sz w:val="16"/>
           <w:szCs w:val="16"/>
         </w:rPr>
+        <w:t xml:space="preserve"> </w:t>
+      </w:r>
+      <w:r>
+        <w:rPr>
+          <w:rFonts w:ascii="Courier New" w:eastAsia="Times New Roman" w:hAnsi="Courier New" w:cs="Courier New"/>
+          <w:color w:val="A9B7C6"/>
+          <w:sz w:val="16"/>
+          <w:szCs w:val="16"/>
+        </w:rPr>
+        <w:t xml:space="preserve">?? </w:t>
+      </w:r>
+      <w:proofErr w:type="spellStart"/>
+      <w:r>
+        <w:rPr>
+          <w:rFonts w:ascii="Courier New" w:eastAsia="Times New Roman" w:hAnsi="Courier New" w:cs="Courier New"/>
+          <w:color w:val="A9B7C6"/>
+          <w:sz w:val="16"/>
+          <w:szCs w:val="16"/>
+        </w:rPr>
+        <w:t>e.</w:t>
+      </w:r>
+      <w:r>
+        <w:rPr>
+          <w:rFonts w:ascii="Courier New" w:eastAsia="Times New Roman" w:hAnsi="Courier New" w:cs="Courier New"/>
+          <w:color w:val="9876AA"/>
+          <w:sz w:val="16"/>
+          <w:szCs w:val="16"/>
+        </w:rPr>
         <w:t>start</w:t>
       </w:r>
       <w:r>
@@ -4843,6 +5278,7 @@
         </w:rPr>
         <w:t>date</w:t>
       </w:r>
+      <w:proofErr w:type="spellEnd"/>
       <w:r>
         <w:rPr>
           <w:rFonts w:ascii="Courier New" w:eastAsia="Times New Roman" w:hAnsi="Courier New" w:cs="Courier New"/>
@@ -4871,14 +5307,25 @@
         <w:br/>
         <w:t xml:space="preserve">            </w:t>
       </w:r>
-      <w:r>
-        <w:rPr>
-          <w:rFonts w:ascii="Courier New" w:eastAsia="Times New Roman" w:hAnsi="Courier New" w:cs="Courier New"/>
-          <w:color w:val="A9B7C6"/>
-          <w:sz w:val="16"/>
-          <w:szCs w:val="16"/>
-        </w:rPr>
-        <w:t>endDateTime: e.</w:t>
+      <w:proofErr w:type="spellStart"/>
+      <w:r>
+        <w:rPr>
+          <w:rFonts w:ascii="Courier New" w:eastAsia="Times New Roman" w:hAnsi="Courier New" w:cs="Courier New"/>
+          <w:color w:val="A9B7C6"/>
+          <w:sz w:val="16"/>
+          <w:szCs w:val="16"/>
+        </w:rPr>
+        <w:t>endDateTime</w:t>
+      </w:r>
+      <w:proofErr w:type="spellEnd"/>
+      <w:r>
+        <w:rPr>
+          <w:rFonts w:ascii="Courier New" w:eastAsia="Times New Roman" w:hAnsi="Courier New" w:cs="Courier New"/>
+          <w:color w:val="A9B7C6"/>
+          <w:sz w:val="16"/>
+          <w:szCs w:val="16"/>
+        </w:rPr>
+        <w:t>: e.</w:t>
       </w:r>
       <w:r>
         <w:rPr>
@@ -4898,6 +5345,7 @@
         </w:rPr>
         <w:t>!.</w:t>
       </w:r>
+      <w:proofErr w:type="spellStart"/>
       <w:r>
         <w:rPr>
           <w:rFonts w:ascii="Courier New" w:eastAsia="Times New Roman" w:hAnsi="Courier New" w:cs="Courier New"/>
@@ -4905,17 +5353,9 @@
           <w:sz w:val="16"/>
           <w:szCs w:val="16"/>
         </w:rPr>
-        <w:t xml:space="preserve">dateTime </w:t>
-      </w:r>
-      <w:r>
-        <w:rPr>
-          <w:rFonts w:ascii="Courier New" w:eastAsia="Times New Roman" w:hAnsi="Courier New" w:cs="Courier New"/>
-          <w:color w:val="A9B7C6"/>
-          <w:sz w:val="16"/>
-          <w:szCs w:val="16"/>
-        </w:rPr>
-        <w:t>?? e.</w:t>
-      </w:r>
+        <w:t>dateTime</w:t>
+      </w:r>
+      <w:proofErr w:type="spellEnd"/>
       <w:r>
         <w:rPr>
           <w:rFonts w:ascii="Courier New" w:eastAsia="Times New Roman" w:hAnsi="Courier New" w:cs="Courier New"/>
@@ -4923,6 +5363,34 @@
           <w:sz w:val="16"/>
           <w:szCs w:val="16"/>
         </w:rPr>
+        <w:t xml:space="preserve"> </w:t>
+      </w:r>
+      <w:r>
+        <w:rPr>
+          <w:rFonts w:ascii="Courier New" w:eastAsia="Times New Roman" w:hAnsi="Courier New" w:cs="Courier New"/>
+          <w:color w:val="A9B7C6"/>
+          <w:sz w:val="16"/>
+          <w:szCs w:val="16"/>
+        </w:rPr>
+        <w:t xml:space="preserve">?? </w:t>
+      </w:r>
+      <w:proofErr w:type="spellStart"/>
+      <w:r>
+        <w:rPr>
+          <w:rFonts w:ascii="Courier New" w:eastAsia="Times New Roman" w:hAnsi="Courier New" w:cs="Courier New"/>
+          <w:color w:val="A9B7C6"/>
+          <w:sz w:val="16"/>
+          <w:szCs w:val="16"/>
+        </w:rPr>
+        <w:t>e.</w:t>
+      </w:r>
+      <w:r>
+        <w:rPr>
+          <w:rFonts w:ascii="Courier New" w:eastAsia="Times New Roman" w:hAnsi="Courier New" w:cs="Courier New"/>
+          <w:color w:val="9876AA"/>
+          <w:sz w:val="16"/>
+          <w:szCs w:val="16"/>
+        </w:rPr>
         <w:t>end</w:t>
       </w:r>
       <w:r>
@@ -4943,6 +5411,7 @@
         </w:rPr>
         <w:t>date</w:t>
       </w:r>
+      <w:proofErr w:type="spellEnd"/>
       <w:r>
         <w:rPr>
           <w:rFonts w:ascii="Courier New" w:eastAsia="Times New Roman" w:hAnsi="Courier New" w:cs="Courier New"/>
@@ -4971,6 +5440,7 @@
         <w:br/>
         <w:t xml:space="preserve">        return </w:t>
       </w:r>
+      <w:proofErr w:type="spellStart"/>
       <w:r>
         <w:rPr>
           <w:rFonts w:ascii="Courier New" w:eastAsia="Times New Roman" w:hAnsi="Courier New" w:cs="Courier New"/>
@@ -4980,14 +5450,25 @@
         </w:rPr>
         <w:t>MapEntry</w:t>
       </w:r>
-      <w:r>
-        <w:rPr>
-          <w:rFonts w:ascii="Courier New" w:eastAsia="Times New Roman" w:hAnsi="Courier New" w:cs="Courier New"/>
-          <w:color w:val="A9B7C6"/>
-          <w:sz w:val="16"/>
-          <w:szCs w:val="16"/>
-        </w:rPr>
-        <w:t>(task.</w:t>
+      <w:proofErr w:type="spellEnd"/>
+      <w:r>
+        <w:rPr>
+          <w:rFonts w:ascii="Courier New" w:eastAsia="Times New Roman" w:hAnsi="Courier New" w:cs="Courier New"/>
+          <w:color w:val="A9B7C6"/>
+          <w:sz w:val="16"/>
+          <w:szCs w:val="16"/>
+        </w:rPr>
+        <w:t>(</w:t>
+      </w:r>
+      <w:proofErr w:type="spellStart"/>
+      <w:r>
+        <w:rPr>
+          <w:rFonts w:ascii="Courier New" w:eastAsia="Times New Roman" w:hAnsi="Courier New" w:cs="Courier New"/>
+          <w:color w:val="A9B7C6"/>
+          <w:sz w:val="16"/>
+          <w:szCs w:val="16"/>
+        </w:rPr>
+        <w:t>task.</w:t>
       </w:r>
       <w:r>
         <w:rPr>
@@ -4998,6 +5479,7 @@
         </w:rPr>
         <w:t>uuid</w:t>
       </w:r>
+      <w:proofErr w:type="spellEnd"/>
       <w:r>
         <w:rPr>
           <w:rFonts w:ascii="Courier New" w:eastAsia="Times New Roman" w:hAnsi="Courier New" w:cs="Courier New"/>
@@ -5088,7 +5570,27 @@
           <w:sz w:val="16"/>
           <w:szCs w:val="16"/>
         </w:rPr>
-        <w:t xml:space="preserve">(pageToken != </w:t>
+        <w:t>(</w:t>
+      </w:r>
+      <w:proofErr w:type="spellStart"/>
+      <w:r>
+        <w:rPr>
+          <w:rFonts w:ascii="Courier New" w:eastAsia="Times New Roman" w:hAnsi="Courier New" w:cs="Courier New"/>
+          <w:color w:val="A9B7C6"/>
+          <w:sz w:val="16"/>
+          <w:szCs w:val="16"/>
+        </w:rPr>
+        <w:t>pageToken</w:t>
+      </w:r>
+      <w:proofErr w:type="spellEnd"/>
+      <w:r>
+        <w:rPr>
+          <w:rFonts w:ascii="Courier New" w:eastAsia="Times New Roman" w:hAnsi="Courier New" w:cs="Courier New"/>
+          <w:color w:val="A9B7C6"/>
+          <w:sz w:val="16"/>
+          <w:szCs w:val="16"/>
+        </w:rPr>
+        <w:t xml:space="preserve"> != </w:t>
       </w:r>
       <w:r>
         <w:rPr>
@@ -5252,6 +5754,7 @@
         </w:rPr>
         <w:t xml:space="preserve">Task&gt;?&gt; </w:t>
       </w:r>
+      <w:proofErr w:type="spellStart"/>
       <w:r>
         <w:rPr>
           <w:color w:val="FFC66D"/>
@@ -5260,6 +5763,7 @@
         </w:rPr>
         <w:t>getTasks</w:t>
       </w:r>
+      <w:proofErr w:type="spellEnd"/>
       <w:r>
         <w:rPr>
           <w:color w:val="A9B7C6"/>
@@ -5317,13 +5821,23 @@
         </w:rPr>
         <w:t xml:space="preserve">await </w:t>
       </w:r>
-      <w:r>
-        <w:rPr>
-          <w:color w:val="A9B7C6"/>
-          <w:sz w:val="16"/>
-          <w:szCs w:val="16"/>
-        </w:rPr>
-        <w:t>getBoards()</w:t>
+      <w:proofErr w:type="spellStart"/>
+      <w:r>
+        <w:rPr>
+          <w:color w:val="A9B7C6"/>
+          <w:sz w:val="16"/>
+          <w:szCs w:val="16"/>
+        </w:rPr>
+        <w:t>getBoards</w:t>
+      </w:r>
+      <w:proofErr w:type="spellEnd"/>
+      <w:r>
+        <w:rPr>
+          <w:color w:val="A9B7C6"/>
+          <w:sz w:val="16"/>
+          <w:szCs w:val="16"/>
+        </w:rPr>
+        <w:t>()</w:t>
       </w:r>
       <w:r>
         <w:rPr>
@@ -5448,13 +5962,23 @@
         </w:rPr>
         <w:t xml:space="preserve">var </w:t>
       </w:r>
-      <w:r>
-        <w:rPr>
-          <w:color w:val="A9B7C6"/>
-          <w:sz w:val="16"/>
-          <w:szCs w:val="16"/>
-        </w:rPr>
-        <w:t xml:space="preserve">boardId </w:t>
+      <w:proofErr w:type="spellStart"/>
+      <w:r>
+        <w:rPr>
+          <w:color w:val="A9B7C6"/>
+          <w:sz w:val="16"/>
+          <w:szCs w:val="16"/>
+        </w:rPr>
+        <w:t>boardId</w:t>
+      </w:r>
+      <w:proofErr w:type="spellEnd"/>
+      <w:r>
+        <w:rPr>
+          <w:color w:val="A9B7C6"/>
+          <w:sz w:val="16"/>
+          <w:szCs w:val="16"/>
+        </w:rPr>
+        <w:t xml:space="preserve"> </w:t>
       </w:r>
       <w:r>
         <w:rPr>
@@ -5464,6 +5988,7 @@
         </w:rPr>
         <w:t xml:space="preserve">in </w:t>
       </w:r>
+      <w:proofErr w:type="spellStart"/>
       <w:r>
         <w:rPr>
           <w:color w:val="A9B7C6"/>
@@ -5480,6 +6005,7 @@
         </w:rPr>
         <w:t>keys</w:t>
       </w:r>
+      <w:proofErr w:type="spellEnd"/>
       <w:r>
         <w:rPr>
           <w:color w:val="A9B7C6"/>
@@ -5511,7 +6037,25 @@
           <w:sz w:val="16"/>
           <w:szCs w:val="16"/>
         </w:rPr>
-        <w:t>name = boards[boardId]</w:t>
+        <w:t>name = boards[</w:t>
+      </w:r>
+      <w:proofErr w:type="spellStart"/>
+      <w:r>
+        <w:rPr>
+          <w:color w:val="A9B7C6"/>
+          <w:sz w:val="16"/>
+          <w:szCs w:val="16"/>
+        </w:rPr>
+        <w:t>boardId</w:t>
+      </w:r>
+      <w:proofErr w:type="spellEnd"/>
+      <w:r>
+        <w:rPr>
+          <w:color w:val="A9B7C6"/>
+          <w:sz w:val="16"/>
+          <w:szCs w:val="16"/>
+        </w:rPr>
+        <w:t>]</w:t>
       </w:r>
       <w:r>
         <w:rPr>
@@ -5595,13 +6139,32 @@
         <w:br/>
         <w:t xml:space="preserve">    var </w:t>
       </w:r>
-      <w:r>
-        <w:rPr>
-          <w:color w:val="A9B7C6"/>
-          <w:sz w:val="16"/>
-          <w:szCs w:val="16"/>
-        </w:rPr>
-        <w:t>url = Uri.</w:t>
+      <w:proofErr w:type="spellStart"/>
+      <w:r>
+        <w:rPr>
+          <w:color w:val="A9B7C6"/>
+          <w:sz w:val="16"/>
+          <w:szCs w:val="16"/>
+        </w:rPr>
+        <w:t>url</w:t>
+      </w:r>
+      <w:proofErr w:type="spellEnd"/>
+      <w:r>
+        <w:rPr>
+          <w:color w:val="A9B7C6"/>
+          <w:sz w:val="16"/>
+          <w:szCs w:val="16"/>
+        </w:rPr>
+        <w:t xml:space="preserve"> = </w:t>
+      </w:r>
+      <w:proofErr w:type="spellStart"/>
+      <w:r>
+        <w:rPr>
+          <w:color w:val="A9B7C6"/>
+          <w:sz w:val="16"/>
+          <w:szCs w:val="16"/>
+        </w:rPr>
+        <w:t>Uri.</w:t>
       </w:r>
       <w:r>
         <w:rPr>
@@ -5613,6 +6176,7 @@
         </w:rPr>
         <w:t>parse</w:t>
       </w:r>
+      <w:proofErr w:type="spellEnd"/>
       <w:r>
         <w:rPr>
           <w:color w:val="A9B7C6"/>
@@ -5645,8 +6209,20 @@
           <w:sz w:val="16"/>
           <w:szCs w:val="16"/>
         </w:rPr>
-        <w:t>_baseUrl</w:t>
-      </w:r>
+        <w:t>_</w:t>
+      </w:r>
+      <w:proofErr w:type="spellStart"/>
+      <w:r>
+        <w:rPr>
+          <w:i/>
+          <w:iCs/>
+          <w:color w:val="9876AA"/>
+          <w:sz w:val="16"/>
+          <w:szCs w:val="16"/>
+        </w:rPr>
+        <w:t>baseUrl</w:t>
+      </w:r>
+      <w:proofErr w:type="spellEnd"/>
       <w:r>
         <w:rPr>
           <w:color w:val="6A8759"/>
@@ -5661,8 +6237,18 @@
           <w:sz w:val="16"/>
           <w:szCs w:val="16"/>
         </w:rPr>
-        <w:t>$boardId</w:t>
-      </w:r>
+        <w:t>$</w:t>
+      </w:r>
+      <w:proofErr w:type="spellStart"/>
+      <w:r>
+        <w:rPr>
+          <w:color w:val="A9B7C6"/>
+          <w:sz w:val="16"/>
+          <w:szCs w:val="16"/>
+        </w:rPr>
+        <w:t>boardId</w:t>
+      </w:r>
+      <w:proofErr w:type="spellEnd"/>
       <w:r>
         <w:rPr>
           <w:color w:val="6A8759"/>
@@ -5677,7 +6263,25 @@
           <w:sz w:val="16"/>
           <w:szCs w:val="16"/>
         </w:rPr>
-        <w:t>${getParams()}</w:t>
+        <w:t>${</w:t>
+      </w:r>
+      <w:proofErr w:type="spellStart"/>
+      <w:r>
+        <w:rPr>
+          <w:color w:val="A9B7C6"/>
+          <w:sz w:val="16"/>
+          <w:szCs w:val="16"/>
+        </w:rPr>
+        <w:t>getParams</w:t>
+      </w:r>
+      <w:proofErr w:type="spellEnd"/>
+      <w:r>
+        <w:rPr>
+          <w:color w:val="A9B7C6"/>
+          <w:sz w:val="16"/>
+          <w:szCs w:val="16"/>
+        </w:rPr>
+        <w:t>()}</w:t>
       </w:r>
       <w:r>
         <w:rPr>
@@ -5728,13 +6332,41 @@
         </w:rPr>
         <w:t xml:space="preserve">await </w:t>
       </w:r>
-      <w:r>
-        <w:rPr>
-          <w:color w:val="A9B7C6"/>
-          <w:sz w:val="16"/>
-          <w:szCs w:val="16"/>
-        </w:rPr>
-        <w:t>http.get(url)</w:t>
+      <w:proofErr w:type="spellStart"/>
+      <w:r>
+        <w:rPr>
+          <w:color w:val="A9B7C6"/>
+          <w:sz w:val="16"/>
+          <w:szCs w:val="16"/>
+        </w:rPr>
+        <w:t>http.get</w:t>
+      </w:r>
+      <w:proofErr w:type="spellEnd"/>
+      <w:r>
+        <w:rPr>
+          <w:color w:val="A9B7C6"/>
+          <w:sz w:val="16"/>
+          <w:szCs w:val="16"/>
+        </w:rPr>
+        <w:t>(</w:t>
+      </w:r>
+      <w:proofErr w:type="spellStart"/>
+      <w:r>
+        <w:rPr>
+          <w:color w:val="A9B7C6"/>
+          <w:sz w:val="16"/>
+          <w:szCs w:val="16"/>
+        </w:rPr>
+        <w:t>url</w:t>
+      </w:r>
+      <w:proofErr w:type="spellEnd"/>
+      <w:r>
+        <w:rPr>
+          <w:color w:val="A9B7C6"/>
+          <w:sz w:val="16"/>
+          <w:szCs w:val="16"/>
+        </w:rPr>
+        <w:t>)</w:t>
       </w:r>
       <w:r>
         <w:rPr>
@@ -5767,7 +6399,16 @@
           <w:sz w:val="16"/>
           <w:szCs w:val="16"/>
         </w:rPr>
-        <w:t>(response.</w:t>
+        <w:t>(</w:t>
+      </w:r>
+      <w:proofErr w:type="spellStart"/>
+      <w:r>
+        <w:rPr>
+          <w:color w:val="A9B7C6"/>
+          <w:sz w:val="16"/>
+          <w:szCs w:val="16"/>
+        </w:rPr>
+        <w:t>response.</w:t>
       </w:r>
       <w:r>
         <w:rPr>
@@ -5775,7 +6416,16 @@
           <w:sz w:val="16"/>
           <w:szCs w:val="16"/>
         </w:rPr>
-        <w:t xml:space="preserve">statusCode </w:t>
+        <w:t>statusCode</w:t>
+      </w:r>
+      <w:proofErr w:type="spellEnd"/>
+      <w:r>
+        <w:rPr>
+          <w:color w:val="9876AA"/>
+          <w:sz w:val="16"/>
+          <w:szCs w:val="16"/>
+        </w:rPr>
+        <w:t xml:space="preserve"> </w:t>
       </w:r>
       <w:r>
         <w:rPr>
@@ -5832,7 +6482,34 @@
           <w:sz w:val="16"/>
           <w:szCs w:val="16"/>
         </w:rPr>
-        <w:t>body = json.decode(response.</w:t>
+        <w:t xml:space="preserve">body = </w:t>
+      </w:r>
+      <w:proofErr w:type="spellStart"/>
+      <w:r>
+        <w:rPr>
+          <w:color w:val="A9B7C6"/>
+          <w:sz w:val="16"/>
+          <w:szCs w:val="16"/>
+        </w:rPr>
+        <w:t>json.decode</w:t>
+      </w:r>
+      <w:proofErr w:type="spellEnd"/>
+      <w:r>
+        <w:rPr>
+          <w:color w:val="A9B7C6"/>
+          <w:sz w:val="16"/>
+          <w:szCs w:val="16"/>
+        </w:rPr>
+        <w:t>(</w:t>
+      </w:r>
+      <w:proofErr w:type="spellStart"/>
+      <w:r>
+        <w:rPr>
+          <w:color w:val="A9B7C6"/>
+          <w:sz w:val="16"/>
+          <w:szCs w:val="16"/>
+        </w:rPr>
+        <w:t>response.</w:t>
       </w:r>
       <w:r>
         <w:rPr>
@@ -5842,6 +6519,7 @@
         </w:rPr>
         <w:t>body</w:t>
       </w:r>
+      <w:proofErr w:type="spellEnd"/>
       <w:r>
         <w:rPr>
           <w:color w:val="A9B7C6"/>
@@ -5932,13 +6610,32 @@
         </w:rPr>
         <w:t xml:space="preserve">var </w:t>
       </w:r>
-      <w:r>
-        <w:rPr>
-          <w:color w:val="A9B7C6"/>
-          <w:sz w:val="16"/>
-          <w:szCs w:val="16"/>
-        </w:rPr>
-        <w:t>lastActivity = DateTime.</w:t>
+      <w:proofErr w:type="spellStart"/>
+      <w:r>
+        <w:rPr>
+          <w:color w:val="A9B7C6"/>
+          <w:sz w:val="16"/>
+          <w:szCs w:val="16"/>
+        </w:rPr>
+        <w:t>lastActivity</w:t>
+      </w:r>
+      <w:proofErr w:type="spellEnd"/>
+      <w:r>
+        <w:rPr>
+          <w:color w:val="A9B7C6"/>
+          <w:sz w:val="16"/>
+          <w:szCs w:val="16"/>
+        </w:rPr>
+        <w:t xml:space="preserve"> = </w:t>
+      </w:r>
+      <w:proofErr w:type="spellStart"/>
+      <w:r>
+        <w:rPr>
+          <w:color w:val="A9B7C6"/>
+          <w:sz w:val="16"/>
+          <w:szCs w:val="16"/>
+        </w:rPr>
+        <w:t>DateTime.</w:t>
       </w:r>
       <w:r>
         <w:rPr>
@@ -5950,6 +6647,7 @@
         </w:rPr>
         <w:t>parse</w:t>
       </w:r>
+      <w:proofErr w:type="spellEnd"/>
       <w:r>
         <w:rPr>
           <w:color w:val="A9B7C6"/>
@@ -5964,7 +6662,25 @@
           <w:sz w:val="16"/>
           <w:szCs w:val="16"/>
         </w:rPr>
-        <w:t>'dateLastActivity'</w:t>
+        <w:t>'</w:t>
+      </w:r>
+      <w:proofErr w:type="spellStart"/>
+      <w:r>
+        <w:rPr>
+          <w:color w:val="6A8759"/>
+          <w:sz w:val="16"/>
+          <w:szCs w:val="16"/>
+        </w:rPr>
+        <w:t>dateLastActivity</w:t>
+      </w:r>
+      <w:proofErr w:type="spellEnd"/>
+      <w:r>
+        <w:rPr>
+          <w:color w:val="6A8759"/>
+          <w:sz w:val="16"/>
+          <w:szCs w:val="16"/>
+        </w:rPr>
+        <w:t>'</w:t>
       </w:r>
       <w:r>
         <w:rPr>
@@ -6063,7 +6779,25 @@
           <w:szCs w:val="16"/>
         </w:rPr>
         <w:br/>
-        <w:t xml:space="preserve">          uuid: entry[</w:t>
+        <w:t xml:space="preserve">          </w:t>
+      </w:r>
+      <w:proofErr w:type="spellStart"/>
+      <w:r>
+        <w:rPr>
+          <w:color w:val="A9B7C6"/>
+          <w:sz w:val="16"/>
+          <w:szCs w:val="16"/>
+        </w:rPr>
+        <w:t>uuid</w:t>
+      </w:r>
+      <w:proofErr w:type="spellEnd"/>
+      <w:r>
+        <w:rPr>
+          <w:color w:val="A9B7C6"/>
+          <w:sz w:val="16"/>
+          <w:szCs w:val="16"/>
+        </w:rPr>
+        <w:t>: entry[</w:t>
       </w:r>
       <w:r>
         <w:rPr>
@@ -6187,13 +6921,23 @@
         <w:br/>
         <w:t xml:space="preserve">          </w:t>
       </w:r>
-      <w:r>
-        <w:rPr>
-          <w:color w:val="A9B7C6"/>
-          <w:sz w:val="16"/>
-          <w:szCs w:val="16"/>
-        </w:rPr>
-        <w:t xml:space="preserve">dateTime: due != </w:t>
+      <w:proofErr w:type="spellStart"/>
+      <w:r>
+        <w:rPr>
+          <w:color w:val="A9B7C6"/>
+          <w:sz w:val="16"/>
+          <w:szCs w:val="16"/>
+        </w:rPr>
+        <w:t>dateTime</w:t>
+      </w:r>
+      <w:proofErr w:type="spellEnd"/>
+      <w:r>
+        <w:rPr>
+          <w:color w:val="A9B7C6"/>
+          <w:sz w:val="16"/>
+          <w:szCs w:val="16"/>
+        </w:rPr>
+        <w:t xml:space="preserve">: due != </w:t>
       </w:r>
       <w:r>
         <w:rPr>
@@ -6209,7 +6953,16 @@
           <w:sz w:val="16"/>
           <w:szCs w:val="16"/>
         </w:rPr>
-        <w:t>? DateTime.</w:t>
+        <w:t xml:space="preserve">? </w:t>
+      </w:r>
+      <w:proofErr w:type="spellStart"/>
+      <w:r>
+        <w:rPr>
+          <w:color w:val="A9B7C6"/>
+          <w:sz w:val="16"/>
+          <w:szCs w:val="16"/>
+        </w:rPr>
+        <w:t>DateTime.</w:t>
       </w:r>
       <w:r>
         <w:rPr>
@@ -6221,6 +6974,7 @@
         </w:rPr>
         <w:t>parse</w:t>
       </w:r>
+      <w:proofErr w:type="spellEnd"/>
       <w:r>
         <w:rPr>
           <w:color w:val="A9B7C6"/>
@@ -6236,8 +6990,27 @@
           <w:szCs w:val="16"/>
         </w:rPr>
         <w:br/>
-        <w:t xml:space="preserve">              : </w:t>
-      </w:r>
+        <w:t xml:space="preserve">            </w:t>
+      </w:r>
+      <w:proofErr w:type="gramStart"/>
+      <w:r>
+        <w:rPr>
+          <w:color w:val="A9B7C6"/>
+          <w:sz w:val="16"/>
+          <w:szCs w:val="16"/>
+        </w:rPr>
+        <w:t xml:space="preserve">  :</w:t>
+      </w:r>
+      <w:proofErr w:type="gramEnd"/>
+      <w:r>
+        <w:rPr>
+          <w:color w:val="A9B7C6"/>
+          <w:sz w:val="16"/>
+          <w:szCs w:val="16"/>
+        </w:rPr>
+        <w:t xml:space="preserve"> </w:t>
+      </w:r>
+      <w:proofErr w:type="spellStart"/>
       <w:r>
         <w:rPr>
           <w:color w:val="FFC66D"/>
@@ -6246,13 +7019,23 @@
         </w:rPr>
         <w:t>DateTime</w:t>
       </w:r>
-      <w:r>
-        <w:rPr>
-          <w:color w:val="A9B7C6"/>
-          <w:sz w:val="16"/>
-          <w:szCs w:val="16"/>
-        </w:rPr>
-        <w:t>(lastActivity.</w:t>
+      <w:proofErr w:type="spellEnd"/>
+      <w:r>
+        <w:rPr>
+          <w:color w:val="A9B7C6"/>
+          <w:sz w:val="16"/>
+          <w:szCs w:val="16"/>
+        </w:rPr>
+        <w:t>(</w:t>
+      </w:r>
+      <w:proofErr w:type="spellStart"/>
+      <w:r>
+        <w:rPr>
+          <w:color w:val="A9B7C6"/>
+          <w:sz w:val="16"/>
+          <w:szCs w:val="16"/>
+        </w:rPr>
+        <w:t>lastActivity.</w:t>
       </w:r>
       <w:r>
         <w:rPr>
@@ -6260,7 +7043,16 @@
           <w:sz w:val="16"/>
           <w:szCs w:val="16"/>
         </w:rPr>
-        <w:t xml:space="preserve">year </w:t>
+        <w:t>year</w:t>
+      </w:r>
+      <w:proofErr w:type="spellEnd"/>
+      <w:r>
+        <w:rPr>
+          <w:color w:val="9876AA"/>
+          <w:sz w:val="16"/>
+          <w:szCs w:val="16"/>
+        </w:rPr>
+        <w:t xml:space="preserve"> </w:t>
       </w:r>
       <w:r>
         <w:rPr>
@@ -6286,6 +7078,7 @@
         </w:rPr>
         <w:t xml:space="preserve">, </w:t>
       </w:r>
+      <w:proofErr w:type="spellStart"/>
       <w:r>
         <w:rPr>
           <w:color w:val="A9B7C6"/>
@@ -6302,6 +7095,7 @@
         </w:rPr>
         <w:t>month</w:t>
       </w:r>
+      <w:proofErr w:type="spellEnd"/>
       <w:r>
         <w:rPr>
           <w:color w:val="CC7832"/>
@@ -6310,6 +7104,7 @@
         </w:rPr>
         <w:t xml:space="preserve">, </w:t>
       </w:r>
+      <w:proofErr w:type="spellStart"/>
       <w:r>
         <w:rPr>
           <w:color w:val="A9B7C6"/>
@@ -6326,6 +7121,7 @@
         </w:rPr>
         <w:t>day</w:t>
       </w:r>
+      <w:proofErr w:type="spellEnd"/>
       <w:r>
         <w:rPr>
           <w:color w:val="A9B7C6"/>
@@ -6366,7 +7162,16 @@
           <w:sz w:val="16"/>
           <w:szCs w:val="16"/>
         </w:rPr>
-        <w:t>tasks[task.</w:t>
+        <w:t>tasks[</w:t>
+      </w:r>
+      <w:proofErr w:type="spellStart"/>
+      <w:r>
+        <w:rPr>
+          <w:color w:val="A9B7C6"/>
+          <w:sz w:val="16"/>
+          <w:szCs w:val="16"/>
+        </w:rPr>
+        <w:t>task.</w:t>
       </w:r>
       <w:r>
         <w:rPr>
@@ -6376,6 +7181,7 @@
         </w:rPr>
         <w:t>uuid</w:t>
       </w:r>
+      <w:proofErr w:type="spellEnd"/>
       <w:r>
         <w:rPr>
           <w:color w:val="A9B7C6"/>
@@ -9478,6 +10284,7 @@
   <w:style w:type="character" w:default="1" w:styleId="DefaultParagraphFont">
     <w:name w:val="Default Paragraph Font"/>
     <w:uiPriority w:val="1"/>
+    <w:semiHidden/>
     <w:unhideWhenUsed/>
   </w:style>
   <w:style w:type="table" w:default="1" w:styleId="TableNormal">

</xml_diff>